<commit_message>
Add information for transformation
main=verse
</commit_message>
<xml_diff>
--- a/docx/lummenaeus-bustum-sodomae.docx
+++ b/docx/lummenaeus-bustum-sodomae.docx
@@ -1700,7 +1700,19 @@
           <w:lang w:val="la-Latn"/>
         </w:rPr>
         <w:lastRenderedPageBreak/>
-        <w:t>/main/</w:t>
+        <w:t>/main</w:t>
+      </w:r>
+      <w:r>
+        <w:rPr>
+          <w:lang w:val="la-Latn"/>
+        </w:rPr>
+        <w:t>=verse</w:t>
+      </w:r>
+      <w:r>
+        <w:rPr>
+          <w:lang w:val="la-Latn"/>
+        </w:rPr>
+        <w:t>/</w:t>
       </w:r>
     </w:p>
     <w:p>
@@ -11565,7 +11577,7 @@
   <w:style w:type="paragraph" w:default="1" w:styleId="Standard">
     <w:name w:val="Normal"/>
     <w:qFormat/>
-    <w:rsid w:val="0003130D"/>
+    <w:rsid w:val="009A7084"/>
     <w:pPr>
       <w:suppressAutoHyphens/>
     </w:pPr>
@@ -11583,7 +11595,7 @@
     <w:link w:val="berschrift1Zchn"/>
     <w:uiPriority w:val="9"/>
     <w:qFormat/>
-    <w:rsid w:val="0003130D"/>
+    <w:rsid w:val="009A7084"/>
     <w:pPr>
       <w:keepNext/>
       <w:keepLines/>
@@ -11606,7 +11618,7 @@
     <w:semiHidden/>
     <w:unhideWhenUsed/>
     <w:qFormat/>
-    <w:rsid w:val="0003130D"/>
+    <w:rsid w:val="009A7084"/>
     <w:pPr>
       <w:keepNext/>
       <w:keepLines/>
@@ -11629,7 +11641,7 @@
     <w:semiHidden/>
     <w:unhideWhenUsed/>
     <w:qFormat/>
-    <w:rsid w:val="0003130D"/>
+    <w:rsid w:val="009A7084"/>
     <w:pPr>
       <w:keepNext/>
       <w:keepLines/>
@@ -11652,7 +11664,7 @@
     <w:semiHidden/>
     <w:unhideWhenUsed/>
     <w:qFormat/>
-    <w:rsid w:val="0003130D"/>
+    <w:rsid w:val="009A7084"/>
     <w:pPr>
       <w:keepNext/>
       <w:keepLines/>
@@ -11675,7 +11687,7 @@
     <w:semiHidden/>
     <w:unhideWhenUsed/>
     <w:qFormat/>
-    <w:rsid w:val="0003130D"/>
+    <w:rsid w:val="009A7084"/>
     <w:pPr>
       <w:keepNext/>
       <w:keepLines/>
@@ -11696,7 +11708,7 @@
     <w:semiHidden/>
     <w:unhideWhenUsed/>
     <w:qFormat/>
-    <w:rsid w:val="0003130D"/>
+    <w:rsid w:val="009A7084"/>
     <w:pPr>
       <w:keepNext/>
       <w:keepLines/>
@@ -11719,7 +11731,7 @@
     <w:semiHidden/>
     <w:unhideWhenUsed/>
     <w:qFormat/>
-    <w:rsid w:val="0003130D"/>
+    <w:rsid w:val="009A7084"/>
     <w:pPr>
       <w:keepNext/>
       <w:keepLines/>
@@ -11740,7 +11752,7 @@
     <w:semiHidden/>
     <w:unhideWhenUsed/>
     <w:qFormat/>
-    <w:rsid w:val="0003130D"/>
+    <w:rsid w:val="009A7084"/>
     <w:pPr>
       <w:keepNext/>
       <w:keepLines/>
@@ -11763,7 +11775,7 @@
     <w:semiHidden/>
     <w:unhideWhenUsed/>
     <w:qFormat/>
-    <w:rsid w:val="0003130D"/>
+    <w:rsid w:val="009A7084"/>
     <w:pPr>
       <w:keepNext/>
       <w:keepLines/>
@@ -11780,7 +11792,7 @@
     <w:uiPriority w:val="1"/>
     <w:semiHidden/>
     <w:unhideWhenUsed/>
-    <w:rsid w:val="0003130D"/>
+    <w:rsid w:val="009A7084"/>
   </w:style>
   <w:style w:type="table" w:default="1" w:styleId="NormaleTabelle">
     <w:name w:val="Normal Table"/>
@@ -11802,14 +11814,14 @@
     <w:uiPriority w:val="99"/>
     <w:semiHidden/>
     <w:unhideWhenUsed/>
-    <w:rsid w:val="0003130D"/>
+    <w:rsid w:val="009A7084"/>
   </w:style>
   <w:style w:type="character" w:customStyle="1" w:styleId="berschrift1Zchn">
     <w:name w:val="Überschrift 1 Zchn"/>
     <w:basedOn w:val="Absatz-Standardschriftart"/>
     <w:link w:val="berschrift1"/>
     <w:uiPriority w:val="9"/>
-    <w:rsid w:val="0003130D"/>
+    <w:rsid w:val="009A7084"/>
     <w:rPr>
       <w:rFonts w:asciiTheme="majorHAnsi" w:eastAsiaTheme="majorEastAsia" w:hAnsiTheme="majorHAnsi" w:cstheme="majorBidi"/>
       <w:color w:val="2F5496" w:themeColor="accent1" w:themeShade="BF"/>
@@ -11826,7 +11838,7 @@
     <w:link w:val="berschrift2"/>
     <w:uiPriority w:val="9"/>
     <w:semiHidden/>
-    <w:rsid w:val="0003130D"/>
+    <w:rsid w:val="009A7084"/>
     <w:rPr>
       <w:rFonts w:asciiTheme="majorHAnsi" w:eastAsiaTheme="majorEastAsia" w:hAnsiTheme="majorHAnsi" w:cstheme="majorBidi"/>
       <w:color w:val="2F5496" w:themeColor="accent1" w:themeShade="BF"/>
@@ -11843,7 +11855,7 @@
     <w:link w:val="berschrift3"/>
     <w:uiPriority w:val="9"/>
     <w:semiHidden/>
-    <w:rsid w:val="0003130D"/>
+    <w:rsid w:val="009A7084"/>
     <w:rPr>
       <w:rFonts w:eastAsiaTheme="majorEastAsia" w:cstheme="majorBidi"/>
       <w:color w:val="2F5496" w:themeColor="accent1" w:themeShade="BF"/>
@@ -11860,7 +11872,7 @@
     <w:link w:val="berschrift4"/>
     <w:uiPriority w:val="9"/>
     <w:semiHidden/>
-    <w:rsid w:val="0003130D"/>
+    <w:rsid w:val="009A7084"/>
     <w:rPr>
       <w:rFonts w:eastAsiaTheme="majorEastAsia" w:cstheme="majorBidi"/>
       <w:i/>
@@ -11877,7 +11889,7 @@
     <w:link w:val="berschrift5"/>
     <w:uiPriority w:val="9"/>
     <w:semiHidden/>
-    <w:rsid w:val="0003130D"/>
+    <w:rsid w:val="009A7084"/>
     <w:rPr>
       <w:rFonts w:eastAsiaTheme="majorEastAsia" w:cstheme="majorBidi"/>
       <w:color w:val="2F5496" w:themeColor="accent1" w:themeShade="BF"/>
@@ -11892,7 +11904,7 @@
     <w:link w:val="berschrift6"/>
     <w:uiPriority w:val="9"/>
     <w:semiHidden/>
-    <w:rsid w:val="0003130D"/>
+    <w:rsid w:val="009A7084"/>
     <w:rPr>
       <w:rFonts w:eastAsiaTheme="majorEastAsia" w:cstheme="majorBidi"/>
       <w:i/>
@@ -11909,7 +11921,7 @@
     <w:link w:val="berschrift7"/>
     <w:uiPriority w:val="9"/>
     <w:semiHidden/>
-    <w:rsid w:val="0003130D"/>
+    <w:rsid w:val="009A7084"/>
     <w:rPr>
       <w:rFonts w:eastAsiaTheme="majorEastAsia" w:cstheme="majorBidi"/>
       <w:color w:val="595959" w:themeColor="text1" w:themeTint="A6"/>
@@ -11924,7 +11936,7 @@
     <w:link w:val="berschrift8"/>
     <w:uiPriority w:val="9"/>
     <w:semiHidden/>
-    <w:rsid w:val="0003130D"/>
+    <w:rsid w:val="009A7084"/>
     <w:rPr>
       <w:rFonts w:eastAsiaTheme="majorEastAsia" w:cstheme="majorBidi"/>
       <w:i/>
@@ -11941,7 +11953,7 @@
     <w:link w:val="berschrift9"/>
     <w:uiPriority w:val="9"/>
     <w:semiHidden/>
-    <w:rsid w:val="0003130D"/>
+    <w:rsid w:val="009A7084"/>
     <w:rPr>
       <w:rFonts w:eastAsiaTheme="majorEastAsia" w:cstheme="majorBidi"/>
       <w:color w:val="272727" w:themeColor="text1" w:themeTint="D8"/>
@@ -11955,7 +11967,7 @@
     <w:basedOn w:val="Standard"/>
     <w:next w:val="Textkrper"/>
     <w:qFormat/>
-    <w:rsid w:val="0003130D"/>
+    <w:rsid w:val="009A7084"/>
     <w:pPr>
       <w:keepNext/>
       <w:spacing w:before="240"/>
@@ -11970,7 +11982,7 @@
     <w:name w:val="Body Text"/>
     <w:basedOn w:val="Standard"/>
     <w:link w:val="TextkrperZchn"/>
-    <w:rsid w:val="0003130D"/>
+    <w:rsid w:val="009A7084"/>
     <w:pPr>
       <w:spacing w:after="140" w:line="276" w:lineRule="auto"/>
     </w:pPr>
@@ -11990,7 +12002,7 @@
   <w:style w:type="paragraph" w:styleId="Liste">
     <w:name w:val="List"/>
     <w:basedOn w:val="Textkrper"/>
-    <w:rsid w:val="0003130D"/>
+    <w:rsid w:val="009A7084"/>
     <w:rPr>
       <w:rFonts w:cs="Noto Sans"/>
     </w:rPr>
@@ -11999,7 +12011,7 @@
     <w:name w:val="caption"/>
     <w:basedOn w:val="Standard"/>
     <w:qFormat/>
-    <w:rsid w:val="0003130D"/>
+    <w:rsid w:val="009A7084"/>
     <w:pPr>
       <w:suppressLineNumbers/>
       <w:spacing w:before="120"/>
@@ -12014,7 +12026,7 @@
     <w:name w:val="Index"/>
     <w:basedOn w:val="Standard"/>
     <w:qFormat/>
-    <w:rsid w:val="0003130D"/>
+    <w:rsid w:val="009A7084"/>
     <w:pPr>
       <w:suppressLineNumbers/>
     </w:pPr>
@@ -12028,7 +12040,7 @@
     <w:link w:val="NurTextZchn"/>
     <w:semiHidden/>
     <w:qFormat/>
-    <w:rsid w:val="0003130D"/>
+    <w:rsid w:val="009A7084"/>
     <w:rPr>
       <w:rFonts w:ascii="Courier New" w:hAnsi="Courier New" w:cs="Courier New"/>
     </w:rPr>
@@ -12053,7 +12065,7 @@
     <w:link w:val="TitelZchn"/>
     <w:uiPriority w:val="10"/>
     <w:qFormat/>
-    <w:rsid w:val="0003130D"/>
+    <w:rsid w:val="009A7084"/>
     <w:pPr>
       <w:spacing w:after="80" w:line="240" w:lineRule="auto"/>
       <w:contextualSpacing/>
@@ -12071,7 +12083,7 @@
     <w:basedOn w:val="Absatz-Standardschriftart"/>
     <w:link w:val="Titel"/>
     <w:uiPriority w:val="10"/>
-    <w:rsid w:val="0003130D"/>
+    <w:rsid w:val="009A7084"/>
     <w:rPr>
       <w:rFonts w:asciiTheme="majorHAnsi" w:eastAsiaTheme="majorEastAsia" w:hAnsiTheme="majorHAnsi" w:cstheme="majorBidi"/>
       <w:spacing w:val="-10"/>
@@ -12089,7 +12101,7 @@
     <w:link w:val="UntertitelZchn"/>
     <w:uiPriority w:val="11"/>
     <w:qFormat/>
-    <w:rsid w:val="0003130D"/>
+    <w:rsid w:val="009A7084"/>
     <w:pPr>
       <w:numPr>
         <w:ilvl w:val="1"/>
@@ -12108,7 +12120,7 @@
     <w:basedOn w:val="Absatz-Standardschriftart"/>
     <w:link w:val="Untertitel"/>
     <w:uiPriority w:val="11"/>
-    <w:rsid w:val="0003130D"/>
+    <w:rsid w:val="009A7084"/>
     <w:rPr>
       <w:rFonts w:eastAsiaTheme="majorEastAsia" w:cstheme="majorBidi"/>
       <w:color w:val="595959" w:themeColor="text1" w:themeTint="A6"/>
@@ -12127,7 +12139,7 @@
     <w:link w:val="ZitatZchn"/>
     <w:uiPriority w:val="29"/>
     <w:qFormat/>
-    <w:rsid w:val="0003130D"/>
+    <w:rsid w:val="009A7084"/>
     <w:pPr>
       <w:spacing w:before="160"/>
       <w:jc w:val="center"/>
@@ -12143,7 +12155,7 @@
     <w:basedOn w:val="Absatz-Standardschriftart"/>
     <w:link w:val="Zitat"/>
     <w:uiPriority w:val="29"/>
-    <w:rsid w:val="0003130D"/>
+    <w:rsid w:val="009A7084"/>
     <w:rPr>
       <w:rFonts w:eastAsia="Times New Roman"/>
       <w:i/>
@@ -12159,7 +12171,7 @@
     <w:basedOn w:val="Standard"/>
     <w:uiPriority w:val="34"/>
     <w:qFormat/>
-    <w:rsid w:val="0003130D"/>
+    <w:rsid w:val="009A7084"/>
     <w:pPr>
       <w:ind w:left="720"/>
       <w:contextualSpacing/>
@@ -12170,7 +12182,7 @@
     <w:basedOn w:val="Absatz-Standardschriftart"/>
     <w:uiPriority w:val="21"/>
     <w:qFormat/>
-    <w:rsid w:val="0003130D"/>
+    <w:rsid w:val="009A7084"/>
     <w:rPr>
       <w:i/>
       <w:iCs/>
@@ -12184,7 +12196,7 @@
     <w:link w:val="IntensivesZitatZchn"/>
     <w:uiPriority w:val="30"/>
     <w:qFormat/>
-    <w:rsid w:val="0003130D"/>
+    <w:rsid w:val="009A7084"/>
     <w:pPr>
       <w:pBdr>
         <w:top w:val="single" w:sz="4" w:space="10" w:color="2F5496" w:themeColor="accent1" w:themeShade="BF"/>
@@ -12205,7 +12217,7 @@
     <w:basedOn w:val="Absatz-Standardschriftart"/>
     <w:link w:val="IntensivesZitat"/>
     <w:uiPriority w:val="30"/>
-    <w:rsid w:val="0003130D"/>
+    <w:rsid w:val="009A7084"/>
     <w:rPr>
       <w:rFonts w:eastAsia="Times New Roman"/>
       <w:i/>
@@ -12221,7 +12233,7 @@
     <w:basedOn w:val="Absatz-Standardschriftart"/>
     <w:uiPriority w:val="32"/>
     <w:qFormat/>
-    <w:rsid w:val="0003130D"/>
+    <w:rsid w:val="009A7084"/>
     <w:rPr>
       <w:b/>
       <w:bCs/>
@@ -12233,7 +12245,7 @@
   <w:style w:type="paragraph" w:customStyle="1" w:styleId="DraCorstandard">
     <w:name w:val="DraCor standard"/>
     <w:qFormat/>
-    <w:rsid w:val="0003130D"/>
+    <w:rsid w:val="009A7084"/>
     <w:pPr>
       <w:spacing w:after="120" w:line="360" w:lineRule="auto"/>
     </w:pPr>
@@ -12247,7 +12259,7 @@
   <w:style w:type="paragraph" w:customStyle="1" w:styleId="DraCormetadata">
     <w:name w:val="DraCor metadata"/>
     <w:qFormat/>
-    <w:rsid w:val="0003130D"/>
+    <w:rsid w:val="009A7084"/>
     <w:pPr>
       <w:spacing w:after="0" w:line="360" w:lineRule="auto"/>
     </w:pPr>
@@ -12261,7 +12273,7 @@
   <w:style w:type="paragraph" w:customStyle="1" w:styleId="DraCoradditions">
     <w:name w:val="DraCor additions"/>
     <w:qFormat/>
-    <w:rsid w:val="0003130D"/>
+    <w:rsid w:val="009A7084"/>
     <w:pPr>
       <w:spacing w:after="120" w:line="360" w:lineRule="auto"/>
     </w:pPr>
@@ -12276,7 +12288,7 @@
   <w:style w:type="paragraph" w:customStyle="1" w:styleId="DraCorhead">
     <w:name w:val="DraCor head"/>
     <w:qFormat/>
-    <w:rsid w:val="0003130D"/>
+    <w:rsid w:val="009A7084"/>
     <w:pPr>
       <w:spacing w:after="120" w:line="360" w:lineRule="auto"/>
     </w:pPr>
@@ -12292,7 +12304,7 @@
     <w:name w:val="DraCor character name"/>
     <w:uiPriority w:val="1"/>
     <w:qFormat/>
-    <w:rsid w:val="0003130D"/>
+    <w:rsid w:val="009A7084"/>
     <w:rPr>
       <w:rFonts w:ascii="Arial" w:hAnsi="Arial"/>
       <w:noProof w:val="0"/>
@@ -12305,7 +12317,7 @@
     <w:name w:val="DraCor role description"/>
     <w:uiPriority w:val="1"/>
     <w:qFormat/>
-    <w:rsid w:val="0003130D"/>
+    <w:rsid w:val="009A7084"/>
     <w:rPr>
       <w:rFonts w:ascii="Arial" w:hAnsi="Arial"/>
       <w:noProof w:val="0"/>
@@ -12318,7 +12330,7 @@
     <w:name w:val="DraCor stage directions etc."/>
     <w:uiPriority w:val="1"/>
     <w:qFormat/>
-    <w:rsid w:val="0003130D"/>
+    <w:rsid w:val="009A7084"/>
     <w:rPr>
       <w:rFonts w:ascii="Arial" w:hAnsi="Arial"/>
       <w:noProof w:val="0"/>
@@ -12331,7 +12343,7 @@
     <w:name w:val="DraCor speaker attribution"/>
     <w:uiPriority w:val="1"/>
     <w:qFormat/>
-    <w:rsid w:val="0003130D"/>
+    <w:rsid w:val="009A7084"/>
     <w:rPr>
       <w:rFonts w:ascii="Arial" w:hAnsi="Arial"/>
       <w:noProof w:val="0"/>
@@ -12344,7 +12356,7 @@
     <w:name w:val="DraCor foreign language"/>
     <w:uiPriority w:val="1"/>
     <w:qFormat/>
-    <w:rsid w:val="0003130D"/>
+    <w:rsid w:val="009A7084"/>
     <w:rPr>
       <w:rFonts w:ascii="Arial" w:hAnsi="Arial"/>
       <w:noProof w:val="0"/>
@@ -12357,7 +12369,7 @@
     <w:name w:val="DraCor line number"/>
     <w:uiPriority w:val="1"/>
     <w:qFormat/>
-    <w:rsid w:val="0003130D"/>
+    <w:rsid w:val="009A7084"/>
     <w:rPr>
       <w:rFonts w:ascii="Arial" w:hAnsi="Arial"/>
       <w:noProof w:val="0"/>
@@ -12371,7 +12383,7 @@
     <w:basedOn w:val="Absatz-Standardschriftart"/>
     <w:uiPriority w:val="1"/>
     <w:qFormat/>
-    <w:rsid w:val="0003130D"/>
+    <w:rsid w:val="009A7084"/>
     <w:rPr>
       <w:noProof w:val="0"/>
       <w:color w:val="FF00FF"/>
@@ -12382,7 +12394,7 @@
     <w:name w:val="Table Grid"/>
     <w:basedOn w:val="NormaleTabelle"/>
     <w:uiPriority w:val="59"/>
-    <w:rsid w:val="0003130D"/>
+    <w:rsid w:val="009A7084"/>
     <w:pPr>
       <w:spacing w:after="0" w:line="240" w:lineRule="auto"/>
     </w:pPr>
@@ -12405,7 +12417,7 @@
     <w:name w:val="DraCor page beginning"/>
     <w:uiPriority w:val="1"/>
     <w:qFormat/>
-    <w:rsid w:val="0003130D"/>
+    <w:rsid w:val="009A7084"/>
     <w:rPr>
       <w:rFonts w:ascii="Arial" w:hAnsi="Arial"/>
       <w:noProof w:val="0"/>

</xml_diff>